<commit_message>
updated on networking concepts
</commit_message>
<xml_diff>
--- a/Networking Concepts - HTTP Methods.docx
+++ b/Networking Concepts - HTTP Methods.docx
@@ -122,6 +122,7 @@
           <w:szCs w:val="26"/>
         </w:rPr>
       </w:pPr>
+      <w:proofErr w:type="gramStart"/>
       <w:r>
         <w:rPr>
           <w:sz w:val="26"/>
@@ -129,6 +130,7 @@
         </w:rPr>
         <w:t>Registered Ports (1024-49151): Used for various applications or services.</w:t>
       </w:r>
+      <w:proofErr w:type="gramEnd"/>
     </w:p>
     <w:p>
       <w:pPr>
@@ -374,7 +376,7 @@
     </w:p>
     <w:p>
       <w:pPr>
-        <w:ind w:firstLine="720"/>
+        <w:ind w:left="720"/>
         <w:rPr>
           <w:sz w:val="26"/>
           <w:szCs w:val="26"/>
@@ -401,26 +403,39 @@
           <w:sz w:val="26"/>
           <w:szCs w:val="26"/>
         </w:rPr>
-        <w:t xml:space="preserve"> Requests information about communication options for the target r</w:t>
-      </w:r>
-      <w:r>
-        <w:rPr>
-          <w:sz w:val="26"/>
-          <w:szCs w:val="26"/>
-        </w:rPr>
-        <w:tab/>
-      </w:r>
-      <w:r>
-        <w:rPr>
-          <w:sz w:val="26"/>
-          <w:szCs w:val="26"/>
-        </w:rPr>
-        <w:t>esource.</w:t>
-      </w:r>
-    </w:p>
-    <w:p>
-      <w:pPr>
-        <w:ind w:left="720"/>
+        <w:t xml:space="preserve"> Requests information about commu</w:t>
+      </w:r>
+      <w:r>
+        <w:rPr>
+          <w:sz w:val="26"/>
+          <w:szCs w:val="26"/>
+        </w:rPr>
+        <w:t xml:space="preserve">nication options for the target                          </w:t>
+      </w:r>
+      <w:r>
+        <w:rPr>
+          <w:sz w:val="26"/>
+          <w:szCs w:val="26"/>
+        </w:rPr>
+        <w:t>r</w:t>
+      </w:r>
+      <w:r>
+        <w:rPr>
+          <w:sz w:val="26"/>
+          <w:szCs w:val="26"/>
+        </w:rPr>
+        <w:t>e</w:t>
+      </w:r>
+      <w:r>
+        <w:rPr>
+          <w:sz w:val="26"/>
+          <w:szCs w:val="26"/>
+        </w:rPr>
+        <w:t>source.</w:t>
+      </w:r>
+    </w:p>
+    <w:p>
+      <w:pPr>
         <w:rPr>
           <w:sz w:val="26"/>
           <w:szCs w:val="26"/>
@@ -443,6 +458,7 @@
           <w:u w:val="single"/>
         </w:rPr>
       </w:pPr>
+      <w:proofErr w:type="gramStart"/>
       <w:r>
         <w:rPr>
           <w:b/>
@@ -450,7 +466,7 @@
           <w:szCs w:val="26"/>
           <w:u w:val="single"/>
         </w:rPr>
-        <w:t>MAC Addres</w:t>
+        <w:t>4.</w:t>
       </w:r>
       <w:r>
         <w:rPr>
@@ -459,6 +475,25 @@
           <w:szCs w:val="26"/>
           <w:u w:val="single"/>
         </w:rPr>
+        <w:t>MAC</w:t>
+      </w:r>
+      <w:proofErr w:type="gramEnd"/>
+      <w:r>
+        <w:rPr>
+          <w:b/>
+          <w:sz w:val="26"/>
+          <w:szCs w:val="26"/>
+          <w:u w:val="single"/>
+        </w:rPr>
+        <w:t xml:space="preserve"> Addres</w:t>
+      </w:r>
+      <w:r>
+        <w:rPr>
+          <w:b/>
+          <w:sz w:val="26"/>
+          <w:szCs w:val="26"/>
+          <w:u w:val="single"/>
+        </w:rPr>
         <w:t>s</w:t>
       </w:r>
     </w:p>
@@ -474,22 +509,70 @@
           <w:sz w:val="26"/>
           <w:szCs w:val="26"/>
         </w:rPr>
-        <w:t>A MAC (Media Access Control) address is a unique identifier assigned to network interfaces, such as network adapters or network interface cards (NICs). It's hardcoded into the hardware during manufacturing and is used to uniquely identify devices within a local network segment.</w:t>
-      </w:r>
-    </w:p>
-    <w:p>
-      <w:pPr>
-        <w:rPr>
-          <w:sz w:val="26"/>
-          <w:szCs w:val="26"/>
-        </w:rPr>
-      </w:pPr>
-      <w:r>
-        <w:rPr>
-          <w:sz w:val="26"/>
-          <w:szCs w:val="26"/>
-        </w:rPr>
-        <w:t>MAC addresses are composed of six pairs of hexadecimal digits, separated by colons or hyphens (e.g., 00:1A:2B:3C:4D:5E). The first three pairs represent the manufacturer (OUI - Organizationally Unique Identifier), while the latter three pairs are assigned by the manufacturer to uniquely identify the device.</w:t>
+        <w:t xml:space="preserve">A MAC (Media Access Control) address is a unique identifier assigned to network interfaces, such as network adapters or network interface cards (NICs). It's hardcoded into the hardware during manufacturing and is used to uniquely identify devices within </w:t>
+      </w:r>
+      <w:proofErr w:type="gramStart"/>
+      <w:r>
+        <w:rPr>
+          <w:sz w:val="26"/>
+          <w:szCs w:val="26"/>
+        </w:rPr>
+        <w:t>a</w:t>
+      </w:r>
+      <w:proofErr w:type="gramEnd"/>
+      <w:r>
+        <w:rPr>
+          <w:sz w:val="26"/>
+          <w:szCs w:val="26"/>
+        </w:rPr>
+        <w:t xml:space="preserve"> local network segment.</w:t>
+      </w:r>
+    </w:p>
+    <w:p>
+      <w:pPr>
+        <w:rPr>
+          <w:sz w:val="26"/>
+          <w:szCs w:val="26"/>
+        </w:rPr>
+      </w:pPr>
+      <w:r>
+        <w:rPr>
+          <w:sz w:val="26"/>
+          <w:szCs w:val="26"/>
+        </w:rPr>
+        <w:t>MAC addresses are composed of six pairs of hexadecimal digits, separated by colons or hyphens (e.g., 00:1A:2B:3C:4D</w:t>
+      </w:r>
+      <w:proofErr w:type="gramStart"/>
+      <w:r>
+        <w:rPr>
+          <w:sz w:val="26"/>
+          <w:szCs w:val="26"/>
+        </w:rPr>
+        <w:t>:5E</w:t>
+      </w:r>
+      <w:proofErr w:type="gramEnd"/>
+      <w:r>
+        <w:rPr>
+          <w:sz w:val="26"/>
+          <w:szCs w:val="26"/>
+        </w:rPr>
+        <w:t>). The first three pairs represent the manufacturer (OUI - Organizationally Unique Identifier)</w:t>
+      </w:r>
+      <w:proofErr w:type="gramStart"/>
+      <w:r>
+        <w:rPr>
+          <w:sz w:val="26"/>
+          <w:szCs w:val="26"/>
+        </w:rPr>
+        <w:t>,</w:t>
+      </w:r>
+      <w:proofErr w:type="gramEnd"/>
+      <w:r>
+        <w:rPr>
+          <w:sz w:val="26"/>
+          <w:szCs w:val="26"/>
+        </w:rPr>
+        <w:t xml:space="preserve"> while the latter three pairs are assigned by the manufacturer to uniquely identify the device.</w:t>
       </w:r>
     </w:p>
     <w:p>

</xml_diff>